<commit_message>
Listar Pedido + Actualizacion de Matriz de Trazabilidad y docucumentos
Se Completo el requerimiento Listar Pedidos, Ademas de actualizar la Matriz de trazabilidad y documentos relacionados con el requerimiento debido a la agregacion de nuevos estados del pedido.
</commit_message>
<xml_diff>
--- a/Documentos/2. Inicio/Documento_Vision.docx
+++ b/Documentos/2. Inicio/Documento_Vision.docx
@@ -188,23 +188,13 @@
           </wp:anchor>
         </w:drawing>
       </w:r>
-      <w:proofErr w:type="spellStart"/>
       <w:r>
         <w:rPr>
           <w:color w:val="000000" w:themeColor="text1"/>
           <w:sz w:val="2"/>
           <w:szCs w:val="2"/>
         </w:rPr>
-        <w:t>nmn</w:t>
-      </w:r>
-      <w:proofErr w:type="spellEnd"/>
-      <w:r>
-        <w:rPr>
-          <w:color w:val="000000" w:themeColor="text1"/>
-          <w:sz w:val="2"/>
-          <w:szCs w:val="2"/>
-        </w:rPr>
-        <w:t xml:space="preserve"> </w:t>
+        <w:t xml:space="preserve">nmn </w:t>
       </w:r>
     </w:p>
     <w:p>
@@ -290,7 +280,6 @@
                                 <w:lang w:val="en-US"/>
                               </w:rPr>
                             </w:pPr>
-                            <w:proofErr w:type="spellStart"/>
                             <w:r>
                               <w:rPr>
                                 <w:rFonts w:ascii="Helvetica Light" w:hAnsi="Helvetica Light"/>
@@ -300,43 +289,7 @@
                                 <w:szCs w:val="2"/>
                                 <w:lang w:val="en-US"/>
                               </w:rPr>
-                              <w:t>Aplicación</w:t>
-                            </w:r>
-                            <w:proofErr w:type="spellEnd"/>
-                            <w:r>
-                              <w:rPr>
-                                <w:rFonts w:ascii="Helvetica Light" w:hAnsi="Helvetica Light"/>
-                                <w:b/>
-                                <w:color w:val="37405A"/>
-                                <w:sz w:val="78"/>
-                                <w:szCs w:val="2"/>
-                                <w:lang w:val="en-US"/>
-                              </w:rPr>
-                              <w:t xml:space="preserve"> </w:t>
-                            </w:r>
-                            <w:proofErr w:type="spellStart"/>
-                            <w:r>
-                              <w:rPr>
-                                <w:rFonts w:ascii="Helvetica Light" w:hAnsi="Helvetica Light"/>
-                                <w:b/>
-                                <w:color w:val="37405A"/>
-                                <w:sz w:val="78"/>
-                                <w:szCs w:val="2"/>
-                                <w:lang w:val="en-US"/>
-                              </w:rPr>
-                              <w:t>Móvil</w:t>
-                            </w:r>
-                            <w:proofErr w:type="spellEnd"/>
-                            <w:r>
-                              <w:rPr>
-                                <w:rFonts w:ascii="Helvetica Light" w:hAnsi="Helvetica Light"/>
-                                <w:b/>
-                                <w:color w:val="37405A"/>
-                                <w:sz w:val="78"/>
-                                <w:szCs w:val="2"/>
-                                <w:lang w:val="en-US"/>
-                              </w:rPr>
-                              <w:t xml:space="preserve"> Tacna Food and Drinks</w:t>
+                              <w:t>Aplicación Móvil Tacna Food and Drinks</w:t>
                             </w:r>
                           </w:p>
                         </w:txbxContent>
@@ -375,7 +328,6 @@
                           <w:lang w:val="en-US"/>
                         </w:rPr>
                       </w:pPr>
-                      <w:proofErr w:type="spellStart"/>
                       <w:r>
                         <w:rPr>
                           <w:rFonts w:ascii="Helvetica Light" w:hAnsi="Helvetica Light"/>
@@ -385,43 +337,7 @@
                           <w:szCs w:val="2"/>
                           <w:lang w:val="en-US"/>
                         </w:rPr>
-                        <w:t>Aplicación</w:t>
-                      </w:r>
-                      <w:proofErr w:type="spellEnd"/>
-                      <w:r>
-                        <w:rPr>
-                          <w:rFonts w:ascii="Helvetica Light" w:hAnsi="Helvetica Light"/>
-                          <w:b/>
-                          <w:color w:val="37405A"/>
-                          <w:sz w:val="78"/>
-                          <w:szCs w:val="2"/>
-                          <w:lang w:val="en-US"/>
-                        </w:rPr>
-                        <w:t xml:space="preserve"> </w:t>
-                      </w:r>
-                      <w:proofErr w:type="spellStart"/>
-                      <w:r>
-                        <w:rPr>
-                          <w:rFonts w:ascii="Helvetica Light" w:hAnsi="Helvetica Light"/>
-                          <w:b/>
-                          <w:color w:val="37405A"/>
-                          <w:sz w:val="78"/>
-                          <w:szCs w:val="2"/>
-                          <w:lang w:val="en-US"/>
-                        </w:rPr>
-                        <w:t>Móvil</w:t>
-                      </w:r>
-                      <w:proofErr w:type="spellEnd"/>
-                      <w:r>
-                        <w:rPr>
-                          <w:rFonts w:ascii="Helvetica Light" w:hAnsi="Helvetica Light"/>
-                          <w:b/>
-                          <w:color w:val="37405A"/>
-                          <w:sz w:val="78"/>
-                          <w:szCs w:val="2"/>
-                          <w:lang w:val="en-US"/>
-                        </w:rPr>
-                        <w:t xml:space="preserve"> Tacna Food and Drinks</w:t>
+                        <w:t>Aplicación Móvil Tacna Food and Drinks</w:t>
                       </w:r>
                     </w:p>
                   </w:txbxContent>
@@ -1689,34 +1605,14 @@
                 <w:szCs w:val="20"/>
               </w:rPr>
             </w:pPr>
-            <w:proofErr w:type="spellStart"/>
             <w:r>
               <w:rPr>
                 <w:color w:val="000000"/>
                 <w:sz w:val="20"/>
                 <w:szCs w:val="20"/>
               </w:rPr>
-              <w:t>Marko</w:t>
-            </w:r>
-            <w:proofErr w:type="spellEnd"/>
-            <w:r>
-              <w:rPr>
-                <w:color w:val="000000"/>
-                <w:sz w:val="20"/>
-                <w:szCs w:val="20"/>
-              </w:rPr>
-              <w:t xml:space="preserve"> Rivas </w:t>
-            </w:r>
-            <w:proofErr w:type="spellStart"/>
-            <w:r>
-              <w:rPr>
-                <w:color w:val="000000"/>
-                <w:sz w:val="20"/>
-                <w:szCs w:val="20"/>
-              </w:rPr>
-              <w:t>Rios</w:t>
-            </w:r>
-            <w:proofErr w:type="spellEnd"/>
+              <w:t>Marko Rivas Rios</w:t>
+            </w:r>
           </w:p>
         </w:tc>
       </w:tr>
@@ -1890,18 +1786,8 @@
                 <w:sz w:val="20"/>
                 <w:szCs w:val="20"/>
               </w:rPr>
-              <w:t xml:space="preserve">Ronald Ordoñez </w:t>
-            </w:r>
-            <w:proofErr w:type="spellStart"/>
-            <w:r>
-              <w:rPr>
-                <w:color w:val="000000"/>
-                <w:sz w:val="20"/>
-                <w:szCs w:val="20"/>
-              </w:rPr>
-              <w:t>Quilli</w:t>
-            </w:r>
-            <w:proofErr w:type="spellEnd"/>
+              <w:t>Ronald Ordoñez Quilli</w:t>
+            </w:r>
           </w:p>
         </w:tc>
       </w:tr>
@@ -4197,39 +4083,8 @@
           <w:sz w:val="20"/>
           <w:szCs w:val="20"/>
         </w:rPr>
-        <w:t xml:space="preserve">Aplicación Móvil Tacna </w:t>
-      </w:r>
-      <w:proofErr w:type="spellStart"/>
-      <w:r>
-        <w:rPr>
-          <w:rFonts w:ascii="Arial" w:eastAsia="Arial" w:hAnsi="Arial" w:cs="Arial"/>
-          <w:color w:val="000000"/>
-          <w:sz w:val="20"/>
-          <w:szCs w:val="20"/>
-        </w:rPr>
-        <w:t>Food</w:t>
-      </w:r>
-      <w:proofErr w:type="spellEnd"/>
-      <w:r>
-        <w:rPr>
-          <w:rFonts w:ascii="Arial" w:eastAsia="Arial" w:hAnsi="Arial" w:cs="Arial"/>
-          <w:color w:val="000000"/>
-          <w:sz w:val="20"/>
-          <w:szCs w:val="20"/>
-        </w:rPr>
-        <w:t xml:space="preserve"> and </w:t>
-      </w:r>
-      <w:proofErr w:type="spellStart"/>
-      <w:r>
-        <w:rPr>
-          <w:rFonts w:ascii="Arial" w:eastAsia="Arial" w:hAnsi="Arial" w:cs="Arial"/>
-          <w:color w:val="000000"/>
-          <w:sz w:val="20"/>
-          <w:szCs w:val="20"/>
-        </w:rPr>
-        <w:t>Drinks</w:t>
-      </w:r>
-      <w:proofErr w:type="spellEnd"/>
+        <w:t>Aplicación Móvil Tacna Food and Drinks</w:t>
+      </w:r>
       <w:r>
         <w:rPr>
           <w:rFonts w:ascii="Arial" w:eastAsia="Arial" w:hAnsi="Arial" w:cs="Arial"/>
@@ -4401,115 +4256,7 @@
           <w:szCs w:val="22"/>
           <w:lang w:eastAsia="es-VE"/>
         </w:rPr>
-        <w:t xml:space="preserve">La aplicación móvil Tacna </w:t>
-      </w:r>
-      <w:proofErr w:type="spellStart"/>
-      <w:r>
-        <w:rPr>
-          <w:rFonts w:ascii="Arial" w:hAnsi="Arial" w:cs="Arial"/>
-          <w:szCs w:val="22"/>
-          <w:lang w:eastAsia="es-VE"/>
-        </w:rPr>
-        <w:t>Food</w:t>
-      </w:r>
-      <w:proofErr w:type="spellEnd"/>
-      <w:r>
-        <w:rPr>
-          <w:rFonts w:ascii="Arial" w:hAnsi="Arial" w:cs="Arial"/>
-          <w:szCs w:val="22"/>
-          <w:lang w:eastAsia="es-VE"/>
-        </w:rPr>
-        <w:t xml:space="preserve"> and </w:t>
-      </w:r>
-      <w:proofErr w:type="spellStart"/>
-      <w:r>
-        <w:rPr>
-          <w:rFonts w:ascii="Arial" w:hAnsi="Arial" w:cs="Arial"/>
-          <w:szCs w:val="22"/>
-          <w:lang w:eastAsia="es-VE"/>
-        </w:rPr>
-        <w:t>Drinks</w:t>
-      </w:r>
-      <w:proofErr w:type="spellEnd"/>
-      <w:r>
-        <w:rPr>
-          <w:rFonts w:ascii="Arial" w:hAnsi="Arial" w:cs="Arial"/>
-          <w:szCs w:val="22"/>
-          <w:lang w:eastAsia="es-VE"/>
-        </w:rPr>
-        <w:t xml:space="preserve"> será un medio de información y pedidos para la población tacneña que requieran de opciones y reseñas de establecimientos de comida de la ciudad como restaurantes, </w:t>
-      </w:r>
-      <w:proofErr w:type="spellStart"/>
-      <w:r>
-        <w:rPr>
-          <w:rFonts w:ascii="Arial" w:hAnsi="Arial" w:cs="Arial"/>
-          <w:szCs w:val="22"/>
-          <w:lang w:eastAsia="es-VE"/>
-        </w:rPr>
-        <w:t>pastelerias</w:t>
-      </w:r>
-      <w:proofErr w:type="spellEnd"/>
-      <w:r>
-        <w:rPr>
-          <w:rFonts w:ascii="Arial" w:hAnsi="Arial" w:cs="Arial"/>
-          <w:szCs w:val="22"/>
-          <w:lang w:eastAsia="es-VE"/>
-        </w:rPr>
-        <w:t xml:space="preserve">, </w:t>
-      </w:r>
-      <w:proofErr w:type="spellStart"/>
-      <w:r>
-        <w:rPr>
-          <w:rFonts w:ascii="Arial" w:hAnsi="Arial" w:cs="Arial"/>
-          <w:szCs w:val="22"/>
-          <w:lang w:eastAsia="es-VE"/>
-        </w:rPr>
-        <w:t>food</w:t>
-      </w:r>
-      <w:proofErr w:type="spellEnd"/>
-      <w:r>
-        <w:rPr>
-          <w:rFonts w:ascii="Arial" w:hAnsi="Arial" w:cs="Arial"/>
-          <w:szCs w:val="22"/>
-          <w:lang w:eastAsia="es-VE"/>
-        </w:rPr>
-        <w:t xml:space="preserve"> </w:t>
-      </w:r>
-      <w:proofErr w:type="spellStart"/>
-      <w:r>
-        <w:rPr>
-          <w:rFonts w:ascii="Arial" w:hAnsi="Arial" w:cs="Arial"/>
-          <w:szCs w:val="22"/>
-          <w:lang w:eastAsia="es-VE"/>
-        </w:rPr>
-        <w:t>trucks</w:t>
-      </w:r>
-      <w:proofErr w:type="spellEnd"/>
-      <w:r>
-        <w:rPr>
-          <w:rFonts w:ascii="Arial" w:hAnsi="Arial" w:cs="Arial"/>
-          <w:szCs w:val="22"/>
-          <w:lang w:eastAsia="es-VE"/>
-        </w:rPr>
-        <w:t xml:space="preserve">, etc. Esta propuesta se realizará mediante tres aplicaciones móviles. Tacna F&amp;D Business para los que deseen registrarse como establecimiento de comida, Tacna F&amp;D </w:t>
-      </w:r>
-      <w:proofErr w:type="spellStart"/>
-      <w:r>
-        <w:rPr>
-          <w:rFonts w:ascii="Arial" w:hAnsi="Arial" w:cs="Arial"/>
-          <w:szCs w:val="22"/>
-          <w:lang w:eastAsia="es-VE"/>
-        </w:rPr>
-        <w:t>Delivery</w:t>
-      </w:r>
-      <w:proofErr w:type="spellEnd"/>
-      <w:r>
-        <w:rPr>
-          <w:rFonts w:ascii="Arial" w:hAnsi="Arial" w:cs="Arial"/>
-          <w:szCs w:val="22"/>
-          <w:lang w:eastAsia="es-VE"/>
-        </w:rPr>
-        <w:t xml:space="preserve"> para los que deseen registrarse como repartidores y Tacna F&amp;D para el usuario que busca la información de diferentes establecimientos de comida donde podrá realizar pedidos y pago de los mismos, además de poder visualizar como el establecimiento está siguiendo el protocolo sanitario (basado en el protocolo establecido por el gobierno).</w:t>
+        <w:t>La aplicación móvil Tacna Food and Drinks será un medio de información y pedidos para la población tacneña que requieran de opciones y reseñas de establecimientos de comida de la ciudad como restaurantes, pastelerias, food trucks, etc. Esta propuesta se realizará mediante tres aplicaciones móviles. Tacna F&amp;D Business para los que deseen registrarse como establecimiento de comida, Tacna F&amp;D Delivery para los que deseen registrarse como repartidores y Tacna F&amp;D para el usuario que busca la información de diferentes establecimientos de comida donde podrá realizar pedidos y pago de los mismos, además de poder visualizar como el establecimiento está siguiendo el protocolo sanitario (basado en el protocolo establecido por el gobierno).</w:t>
       </w:r>
     </w:p>
     <w:p>
@@ -5130,25 +4877,7 @@
           <w:sz w:val="20"/>
           <w:szCs w:val="20"/>
         </w:rPr>
-        <w:t xml:space="preserve">Tacna F&amp;D </w:t>
-      </w:r>
-      <w:proofErr w:type="spellStart"/>
-      <w:r>
-        <w:rPr>
-          <w:rFonts w:ascii="Arial" w:hAnsi="Arial" w:cs="Arial"/>
-          <w:sz w:val="20"/>
-          <w:szCs w:val="20"/>
-        </w:rPr>
-        <w:t>Delivery</w:t>
-      </w:r>
-      <w:proofErr w:type="spellEnd"/>
-      <w:r>
-        <w:rPr>
-          <w:rFonts w:ascii="Arial" w:hAnsi="Arial" w:cs="Arial"/>
-          <w:sz w:val="20"/>
-          <w:szCs w:val="20"/>
-        </w:rPr>
-        <w:t xml:space="preserve"> se desarrollará con las siguientes funciones:</w:t>
+        <w:t>Tacna F&amp;D Delivery se desarrollará con las siguientes funciones:</w:t>
       </w:r>
     </w:p>
     <w:p>
@@ -5402,67 +5131,7 @@
           <w:sz w:val="20"/>
           <w:szCs w:val="20"/>
         </w:rPr>
-        <w:t xml:space="preserve">RUP: Son las siglas de </w:t>
-      </w:r>
-      <w:proofErr w:type="spellStart"/>
-      <w:r>
-        <w:rPr>
-          <w:rFonts w:ascii="Arial" w:eastAsia="Arial" w:hAnsi="Arial" w:cs="Arial"/>
-          <w:color w:val="000000"/>
-          <w:sz w:val="20"/>
-          <w:szCs w:val="20"/>
-        </w:rPr>
-        <w:t>Rational</w:t>
-      </w:r>
-      <w:proofErr w:type="spellEnd"/>
-      <w:r>
-        <w:rPr>
-          <w:rFonts w:ascii="Arial" w:eastAsia="Arial" w:hAnsi="Arial" w:cs="Arial"/>
-          <w:color w:val="000000"/>
-          <w:sz w:val="20"/>
-          <w:szCs w:val="20"/>
-        </w:rPr>
-        <w:t xml:space="preserve"> </w:t>
-      </w:r>
-      <w:proofErr w:type="spellStart"/>
-      <w:r>
-        <w:rPr>
-          <w:rFonts w:ascii="Arial" w:eastAsia="Arial" w:hAnsi="Arial" w:cs="Arial"/>
-          <w:color w:val="000000"/>
-          <w:sz w:val="20"/>
-          <w:szCs w:val="20"/>
-        </w:rPr>
-        <w:t>Unified</w:t>
-      </w:r>
-      <w:proofErr w:type="spellEnd"/>
-      <w:r>
-        <w:rPr>
-          <w:rFonts w:ascii="Arial" w:eastAsia="Arial" w:hAnsi="Arial" w:cs="Arial"/>
-          <w:color w:val="000000"/>
-          <w:sz w:val="20"/>
-          <w:szCs w:val="20"/>
-        </w:rPr>
-        <w:t xml:space="preserve"> </w:t>
-      </w:r>
-      <w:proofErr w:type="spellStart"/>
-      <w:r>
-        <w:rPr>
-          <w:rFonts w:ascii="Arial" w:eastAsia="Arial" w:hAnsi="Arial" w:cs="Arial"/>
-          <w:color w:val="000000"/>
-          <w:sz w:val="20"/>
-          <w:szCs w:val="20"/>
-        </w:rPr>
-        <w:t>Process</w:t>
-      </w:r>
-      <w:proofErr w:type="spellEnd"/>
-      <w:r>
-        <w:rPr>
-          <w:rFonts w:ascii="Arial" w:eastAsia="Arial" w:hAnsi="Arial" w:cs="Arial"/>
-          <w:color w:val="000000"/>
-          <w:sz w:val="20"/>
-          <w:szCs w:val="20"/>
-        </w:rPr>
-        <w:t>. Se trata de una metodología para describir el proceso de desarrollo de software.</w:t>
+        <w:t>RUP: Son las siglas de Rational Unified Process. Se trata de una metodología para describir el proceso de desarrollo de software.</w:t>
       </w:r>
     </w:p>
     <w:p>
@@ -5489,7 +5158,6 @@
           <w:lang w:val="en-US"/>
         </w:rPr>
       </w:pPr>
-      <w:proofErr w:type="spellStart"/>
       <w:r>
         <w:rPr>
           <w:rFonts w:ascii="Arial" w:eastAsia="Arial" w:hAnsi="Arial" w:cs="Arial"/>
@@ -5500,7 +5168,6 @@
         </w:rPr>
         <w:t>TacnaF&amp;D</w:t>
       </w:r>
-      <w:proofErr w:type="spellEnd"/>
       <w:r>
         <w:rPr>
           <w:rFonts w:ascii="Arial" w:eastAsia="Arial" w:hAnsi="Arial" w:cs="Arial"/>
@@ -6057,18 +5724,8 @@
                 <w:sz w:val="20"/>
                 <w:szCs w:val="20"/>
               </w:rPr>
-              <w:t xml:space="preserve">Debido a la coyuntura actual del país y la realidad de la ciudad de Tacna en cuanto a los establecimientos de comida y bebidas, las ventas han bajado y el gobierno ha estipulado protocolos sanitarios que el establecimiento tiene que cumplir para poder seguir con su funcionamiento por medio de </w:t>
-            </w:r>
-            <w:proofErr w:type="spellStart"/>
-            <w:r>
-              <w:rPr>
-                <w:rFonts w:ascii="Arial" w:eastAsia="Arial" w:hAnsi="Arial" w:cs="Arial"/>
-                <w:sz w:val="20"/>
-                <w:szCs w:val="20"/>
-              </w:rPr>
-              <w:t>Delivery</w:t>
-            </w:r>
-            <w:proofErr w:type="spellEnd"/>
+              <w:t>Debido a la coyuntura actual del país y la realidad de la ciudad de Tacna en cuanto a los establecimientos de comida y bebidas, las ventas han bajado y el gobierno ha estipulado protocolos sanitarios que el establecimiento tiene que cumplir para poder seguir con su funcionamiento por medio de Delivery</w:t>
+            </w:r>
             <w:r>
               <w:rPr>
                 <w:rFonts w:ascii="Arial" w:eastAsia="Arial" w:hAnsi="Arial" w:cs="Arial"/>
@@ -6886,36 +6543,8 @@
                 <w:sz w:val="20"/>
                 <w:szCs w:val="20"/>
               </w:rPr>
-              <w:t xml:space="preserve">plicación móvil Tacna </w:t>
-            </w:r>
-            <w:proofErr w:type="spellStart"/>
-            <w:r>
-              <w:rPr>
-                <w:rFonts w:ascii="Arial" w:eastAsia="Arial" w:hAnsi="Arial" w:cs="Arial"/>
-                <w:sz w:val="20"/>
-                <w:szCs w:val="20"/>
-              </w:rPr>
-              <w:t>Food</w:t>
-            </w:r>
-            <w:proofErr w:type="spellEnd"/>
-            <w:r>
-              <w:rPr>
-                <w:rFonts w:ascii="Arial" w:eastAsia="Arial" w:hAnsi="Arial" w:cs="Arial"/>
-                <w:sz w:val="20"/>
-                <w:szCs w:val="20"/>
-              </w:rPr>
-              <w:t xml:space="preserve"> and </w:t>
-            </w:r>
-            <w:proofErr w:type="spellStart"/>
-            <w:r>
-              <w:rPr>
-                <w:rFonts w:ascii="Arial" w:eastAsia="Arial" w:hAnsi="Arial" w:cs="Arial"/>
-                <w:sz w:val="20"/>
-                <w:szCs w:val="20"/>
-              </w:rPr>
-              <w:t>Drinks</w:t>
-            </w:r>
-            <w:proofErr w:type="spellEnd"/>
+              <w:t>plicación móvil Tacna Food and Drinks</w:t>
+            </w:r>
           </w:p>
         </w:tc>
       </w:tr>
@@ -7056,25 +6685,7 @@
                 <w:sz w:val="20"/>
                 <w:szCs w:val="20"/>
               </w:rPr>
-              <w:t xml:space="preserve"> el repartidor de </w:t>
-            </w:r>
-            <w:proofErr w:type="spellStart"/>
-            <w:r>
-              <w:rPr>
-                <w:rFonts w:ascii="Arial" w:eastAsia="Arial" w:hAnsi="Arial" w:cs="Arial"/>
-                <w:sz w:val="20"/>
-                <w:szCs w:val="20"/>
-              </w:rPr>
-              <w:t>delivery</w:t>
-            </w:r>
-            <w:proofErr w:type="spellEnd"/>
-            <w:r>
-              <w:rPr>
-                <w:rFonts w:ascii="Arial" w:eastAsia="Arial" w:hAnsi="Arial" w:cs="Arial"/>
-                <w:sz w:val="20"/>
-                <w:szCs w:val="20"/>
-              </w:rPr>
-              <w:t xml:space="preserve"> y para el cliente,</w:t>
+              <w:t xml:space="preserve"> el repartidor de delivery y para el cliente,</w:t>
             </w:r>
             <w:r>
               <w:rPr>
@@ -7319,15 +6930,7 @@
         <w:spacing w:line="360" w:lineRule="auto"/>
       </w:pPr>
       <w:r>
-        <w:t xml:space="preserve">Descripción de </w:t>
-      </w:r>
-      <w:proofErr w:type="spellStart"/>
-      <w:r>
-        <w:t>Stakeholders</w:t>
-      </w:r>
-      <w:proofErr w:type="spellEnd"/>
-      <w:r>
-        <w:t xml:space="preserve"> y usuarios </w:t>
+        <w:t xml:space="preserve">Descripción de Stakeholders y usuarios </w:t>
       </w:r>
       <w:bookmarkStart w:id="19" w:name="bookmark=id.3whwml4" w:colFirst="0" w:colLast="0"/>
       <w:bookmarkEnd w:id="19"/>
@@ -7547,21 +7150,7 @@
         <w:rPr>
           <w:rFonts w:ascii="Arial" w:eastAsia="Arial" w:hAnsi="Arial" w:cs="Arial"/>
         </w:rPr>
-        <w:t xml:space="preserve">Resumen de </w:t>
-      </w:r>
-      <w:proofErr w:type="spellStart"/>
-      <w:r>
-        <w:rPr>
-          <w:rFonts w:ascii="Arial" w:eastAsia="Arial" w:hAnsi="Arial" w:cs="Arial"/>
-        </w:rPr>
-        <w:t>Stakeholders</w:t>
-      </w:r>
-      <w:proofErr w:type="spellEnd"/>
-      <w:r>
-        <w:rPr>
-          <w:rFonts w:ascii="Arial" w:eastAsia="Arial" w:hAnsi="Arial" w:cs="Arial"/>
-        </w:rPr>
-        <w:t xml:space="preserve"> </w:t>
+        <w:t xml:space="preserve">Resumen de Stakeholders </w:t>
       </w:r>
     </w:p>
     <w:p>
@@ -7758,25 +7347,7 @@
                 <w:sz w:val="20"/>
                 <w:szCs w:val="20"/>
               </w:rPr>
-              <w:t xml:space="preserve">El </w:t>
-            </w:r>
-            <w:proofErr w:type="spellStart"/>
-            <w:r>
-              <w:rPr>
-                <w:rFonts w:ascii="Arial" w:eastAsia="Arial" w:hAnsi="Arial" w:cs="Arial"/>
-                <w:sz w:val="20"/>
-                <w:szCs w:val="20"/>
-              </w:rPr>
-              <w:t>stakeholder</w:t>
-            </w:r>
-            <w:proofErr w:type="spellEnd"/>
-            <w:r>
-              <w:rPr>
-                <w:rFonts w:ascii="Arial" w:eastAsia="Arial" w:hAnsi="Arial" w:cs="Arial"/>
-                <w:sz w:val="20"/>
-                <w:szCs w:val="20"/>
-              </w:rPr>
-              <w:t xml:space="preserve"> realiza:</w:t>
+              <w:t>El stakeholder realiza:</w:t>
             </w:r>
           </w:p>
           <w:p>
@@ -8101,25 +7672,7 @@
                 <w:sz w:val="20"/>
                 <w:szCs w:val="20"/>
               </w:rPr>
-              <w:t xml:space="preserve">Usuario de la aplicación Tacna F&amp;D </w:t>
-            </w:r>
-            <w:proofErr w:type="spellStart"/>
-            <w:r>
-              <w:rPr>
-                <w:rFonts w:ascii="Arial" w:eastAsia="Arial" w:hAnsi="Arial" w:cs="Arial"/>
-                <w:sz w:val="20"/>
-                <w:szCs w:val="20"/>
-              </w:rPr>
-              <w:t>Delivery</w:t>
-            </w:r>
-            <w:proofErr w:type="spellEnd"/>
-            <w:r>
-              <w:rPr>
-                <w:rFonts w:ascii="Arial" w:eastAsia="Arial" w:hAnsi="Arial" w:cs="Arial"/>
-                <w:sz w:val="20"/>
-                <w:szCs w:val="20"/>
-              </w:rPr>
-              <w:t>. Este usuario es el encargado de llevar los pedidos a su destino</w:t>
+              <w:t>Usuario de la aplicación Tacna F&amp;D Delivery. Este usuario es el encargado de llevar los pedidos a su destino</w:t>
             </w:r>
           </w:p>
         </w:tc>
@@ -8447,27 +8000,7 @@
           <w:sz w:val="20"/>
           <w:szCs w:val="20"/>
         </w:rPr>
-        <w:t>“Aplicación móvil Tacna </w:t>
-      </w:r>
-      <w:proofErr w:type="spellStart"/>
-      <w:r>
-        <w:rPr>
-          <w:rFonts w:ascii="Arial" w:eastAsia="Arial" w:hAnsi="Arial" w:cs="Arial"/>
-          <w:color w:val="000000" w:themeColor="text1"/>
-          <w:sz w:val="20"/>
-          <w:szCs w:val="20"/>
-        </w:rPr>
-        <w:t>Food&amp;Drinks</w:t>
-      </w:r>
-      <w:proofErr w:type="spellEnd"/>
-      <w:r>
-        <w:rPr>
-          <w:rFonts w:ascii="Arial" w:eastAsia="Arial" w:hAnsi="Arial" w:cs="Arial"/>
-          <w:color w:val="000000" w:themeColor="text1"/>
-          <w:sz w:val="20"/>
-          <w:szCs w:val="20"/>
-        </w:rPr>
-        <w:t>”,</w:t>
+        <w:t>“Aplicación móvil Tacna Food&amp;Drinks”,</w:t>
       </w:r>
       <w:r>
         <w:rPr>
@@ -8634,27 +8167,7 @@
           <w:sz w:val="20"/>
           <w:szCs w:val="20"/>
         </w:rPr>
-        <w:t>Tacna F&amp;D </w:t>
-      </w:r>
-      <w:proofErr w:type="spellStart"/>
-      <w:r>
-        <w:rPr>
-          <w:rFonts w:ascii="Arial" w:eastAsia="Arial" w:hAnsi="Arial" w:cs="Arial"/>
-          <w:color w:val="000000"/>
-          <w:sz w:val="20"/>
-          <w:szCs w:val="20"/>
-        </w:rPr>
-        <w:t>Delivery</w:t>
-      </w:r>
-      <w:proofErr w:type="spellEnd"/>
-      <w:r>
-        <w:rPr>
-          <w:rFonts w:ascii="Arial" w:eastAsia="Arial" w:hAnsi="Arial" w:cs="Arial"/>
-          <w:color w:val="000000"/>
-          <w:sz w:val="20"/>
-          <w:szCs w:val="20"/>
-        </w:rPr>
-        <w:t> que será la aplicación para el repartidor donde va a poder ver los establecimientos donde está registrado, como también va a poder ver los pedidos pendientes de cada uno, aceptar alguno y hacer el seguimiento.</w:t>
+        <w:t>Tacna F&amp;D Delivery que será la aplicación para el repartidor donde va a poder ver los establecimientos donde está registrado, como también va a poder ver los pedidos pendientes de cada uno, aceptar alguno y hacer el seguimiento.</w:t>
       </w:r>
     </w:p>
     <w:p>
@@ -10112,7 +9625,35 @@
           <w:sz w:val="20"/>
           <w:szCs w:val="20"/>
         </w:rPr>
-        <w:t>Visualización de todos los pedidos realizados por los usuarios (culminados o pendientes).</w:t>
+        <w:t>Visualización de todos los pedidos realizados por los usuarios (</w:t>
+      </w:r>
+      <w:r>
+        <w:rPr>
+          <w:rFonts w:ascii="Arial" w:eastAsia="Arial" w:hAnsi="Arial" w:cs="Arial"/>
+          <w:color w:val="000000" w:themeColor="text1"/>
+          <w:sz w:val="20"/>
+          <w:szCs w:val="20"/>
+        </w:rPr>
+        <w:t xml:space="preserve">pendiente, en camino, </w:t>
+      </w:r>
+      <w:r>
+        <w:rPr>
+          <w:rFonts w:ascii="Arial" w:eastAsia="Arial" w:hAnsi="Arial" w:cs="Arial"/>
+          <w:color w:val="000000" w:themeColor="text1"/>
+          <w:sz w:val="20"/>
+          <w:szCs w:val="20"/>
+        </w:rPr>
+        <w:lastRenderedPageBreak/>
+        <w:t>entregado o separado</w:t>
+      </w:r>
+      <w:r>
+        <w:rPr>
+          <w:rFonts w:ascii="Arial" w:eastAsia="Arial" w:hAnsi="Arial" w:cs="Arial"/>
+          <w:color w:val="000000" w:themeColor="text1"/>
+          <w:sz w:val="20"/>
+          <w:szCs w:val="20"/>
+        </w:rPr>
+        <w:t>).</w:t>
       </w:r>
     </w:p>
     <w:p>
@@ -10160,17 +9701,8 @@
           <w:rFonts w:ascii="Arial" w:eastAsia="Arial" w:hAnsi="Arial" w:cs="Arial"/>
           <w:color w:val="000000" w:themeColor="text1"/>
         </w:rPr>
-        <w:t xml:space="preserve">Tacna F&amp;D </w:t>
-      </w:r>
-      <w:proofErr w:type="spellStart"/>
-      <w:r>
-        <w:rPr>
-          <w:rFonts w:ascii="Arial" w:eastAsia="Arial" w:hAnsi="Arial" w:cs="Arial"/>
-          <w:color w:val="000000" w:themeColor="text1"/>
-        </w:rPr>
-        <w:t>Delivery</w:t>
-      </w:r>
-      <w:proofErr w:type="spellEnd"/>
+        <w:t>Tacna F&amp;D Delivery</w:t>
+      </w:r>
     </w:p>
     <w:p>
       <w:pPr>
@@ -10808,25 +10340,7 @@
           <w:sz w:val="20"/>
           <w:szCs w:val="20"/>
         </w:rPr>
-        <w:t xml:space="preserve">6.0 </w:t>
-      </w:r>
-      <w:proofErr w:type="spellStart"/>
-      <w:r>
-        <w:rPr>
-          <w:rFonts w:ascii="Arial" w:eastAsia="Arial" w:hAnsi="Arial" w:cs="Arial"/>
-          <w:sz w:val="20"/>
-          <w:szCs w:val="20"/>
-        </w:rPr>
-        <w:t>Marsmallow</w:t>
-      </w:r>
-      <w:proofErr w:type="spellEnd"/>
-      <w:r>
-        <w:rPr>
-          <w:rFonts w:ascii="Arial" w:eastAsia="Arial" w:hAnsi="Arial" w:cs="Arial"/>
-          <w:sz w:val="20"/>
-          <w:szCs w:val="20"/>
-        </w:rPr>
-        <w:t xml:space="preserve"> o superior</w:t>
+        <w:t>6.0 Marsmallow o superior</w:t>
       </w:r>
       <w:r>
         <w:rPr>
@@ -11223,7 +10737,6 @@
                             </w:rPr>
                             <w:t xml:space="preserve">©EPIS </w:t>
                           </w:r>
-                          <w:proofErr w:type="spellStart"/>
                           <w:r>
                             <w:rPr>
                               <w:color w:val="000000"/>
@@ -11231,7 +10744,6 @@
                             </w:rPr>
                             <w:t>TacnaF&amp;D</w:t>
                           </w:r>
-                          <w:proofErr w:type="spellEnd"/>
                           <w:r>
                             <w:rPr>
                               <w:color w:val="000000"/>
@@ -11269,7 +10781,6 @@
                       </w:rPr>
                       <w:t xml:space="preserve">©EPIS </w:t>
                     </w:r>
-                    <w:proofErr w:type="spellStart"/>
                     <w:r>
                       <w:rPr>
                         <w:color w:val="000000"/>
@@ -11277,7 +10788,6 @@
                       </w:rPr>
                       <w:t>TacnaF&amp;D</w:t>
                     </w:r>
-                    <w:proofErr w:type="spellEnd"/>
                     <w:r>
                       <w:rPr>
                         <w:color w:val="000000"/>

</xml_diff>